<commit_message>
tag: add title: add car table recategory the data store in DB comment: add car table recategory the data store in DB
</commit_message>
<xml_diff>
--- a/document/车辆租赁信息管理系统计划书.docx
+++ b/document/车辆租赁信息管理系统计划书.docx
@@ -7,7 +7,7 @@
         <w:spacing w:beforeLines="30" w:before="72" w:afterLines="30" w:after="72" w:line="480" w:lineRule="atLeast"/>
         <w:jc w:val="center"/>
         <w:rPr>
-          <w:rFonts w:ascii="Courier New" w:hAnsi="Courier New" w:hint="eastAsia"/>
+          <w:rFonts w:ascii="Courier New" w:hAnsi="Courier New"/>
         </w:rPr>
       </w:pPr>
     </w:p>
@@ -559,8 +559,6 @@
         <w:fldChar w:fldCharType="separate"/>
       </w:r>
     </w:p>
-    <w:bookmarkStart w:id="0" w:name="_GoBack"/>
-    <w:bookmarkEnd w:id="0"/>
     <w:p>
       <w:pPr>
         <w:pStyle w:val="11"/>
@@ -579,130 +577,85 @@
           <w:szCs w:val="22"/>
         </w:rPr>
       </w:pPr>
-      <w:r>
-        <w:rPr>
-          <w:rStyle w:val="a9"/>
-          <w:noProof/>
-        </w:rPr>
-        <w:fldChar w:fldCharType="begin"/>
-      </w:r>
-      <w:r>
-        <w:rPr>
-          <w:rStyle w:val="a9"/>
-          <w:noProof/>
-        </w:rPr>
-        <w:instrText xml:space="preserve"> </w:instrText>
-      </w:r>
-      <w:r>
-        <w:rPr>
-          <w:noProof/>
-        </w:rPr>
-        <w:instrText>HYPERLINK \l "_Toc347092925"</w:instrText>
-      </w:r>
-      <w:r>
-        <w:rPr>
-          <w:rStyle w:val="a9"/>
-          <w:noProof/>
-        </w:rPr>
-        <w:instrText xml:space="preserve"> </w:instrText>
-      </w:r>
-      <w:r>
-        <w:rPr>
-          <w:rStyle w:val="a9"/>
-          <w:noProof/>
-        </w:rPr>
-      </w:r>
-      <w:r>
-        <w:rPr>
-          <w:rStyle w:val="a9"/>
-          <w:noProof/>
-        </w:rPr>
-        <w:fldChar w:fldCharType="separate"/>
-      </w:r>
-      <w:r>
-        <w:rPr>
-          <w:rStyle w:val="a9"/>
-          <w:rFonts w:ascii="Courier New" w:hAnsi="Courier New"/>
-          <w:noProof/>
-        </w:rPr>
-        <w:t>1.</w:t>
-      </w:r>
-      <w:r>
-        <w:rPr>
-          <w:rFonts w:asciiTheme="minorHAnsi" w:eastAsiaTheme="minorEastAsia" w:hAnsiTheme="minorHAnsi" w:cstheme="minorBidi"/>
-          <w:b w:val="0"/>
-          <w:bCs w:val="0"/>
-          <w:caps w:val="0"/>
-          <w:noProof/>
-          <w:kern w:val="2"/>
-          <w:sz w:val="21"/>
-          <w:szCs w:val="22"/>
-        </w:rPr>
-        <w:tab/>
-      </w:r>
-      <w:r>
-        <w:rPr>
-          <w:rStyle w:val="a9"/>
-          <w:rFonts w:ascii="Courier New" w:hAnsi="Courier New" w:hint="eastAsia"/>
-          <w:noProof/>
-        </w:rPr>
-        <w:t>项目背景</w:t>
-      </w:r>
-      <w:r>
-        <w:rPr>
-          <w:noProof/>
-          <w:webHidden/>
-        </w:rPr>
-        <w:tab/>
-      </w:r>
-      <w:r>
-        <w:rPr>
-          <w:noProof/>
-          <w:webHidden/>
-        </w:rPr>
-        <w:fldChar w:fldCharType="begin"/>
-      </w:r>
-      <w:r>
-        <w:rPr>
-          <w:noProof/>
-          <w:webHidden/>
-        </w:rPr>
-        <w:instrText xml:space="preserve"> PAGEREF _Toc347092925 \h </w:instrText>
-      </w:r>
-      <w:r>
-        <w:rPr>
-          <w:noProof/>
-          <w:webHidden/>
-        </w:rPr>
-      </w:r>
-      <w:r>
-        <w:rPr>
-          <w:noProof/>
-          <w:webHidden/>
-        </w:rPr>
-        <w:fldChar w:fldCharType="separate"/>
-      </w:r>
-      <w:r>
-        <w:rPr>
-          <w:noProof/>
-          <w:webHidden/>
-        </w:rPr>
-        <w:t>1</w:t>
-      </w:r>
-      <w:r>
-        <w:rPr>
-          <w:noProof/>
-          <w:webHidden/>
-        </w:rPr>
-        <w:fldChar w:fldCharType="end"/>
-      </w:r>
-      <w:r>
-        <w:rPr>
-          <w:rStyle w:val="a9"/>
-          <w:noProof/>
-        </w:rPr>
-        <w:fldChar w:fldCharType="end"/>
-      </w:r>
+      <w:hyperlink w:anchor="_Toc347092925" w:history="1">
+        <w:r>
+          <w:rPr>
+            <w:rStyle w:val="a9"/>
+            <w:rFonts w:ascii="Courier New" w:hAnsi="Courier New"/>
+            <w:noProof/>
+          </w:rPr>
+          <w:t>1.</w:t>
+        </w:r>
+        <w:r>
+          <w:rPr>
+            <w:rFonts w:asciiTheme="minorHAnsi" w:eastAsiaTheme="minorEastAsia" w:hAnsiTheme="minorHAnsi" w:cstheme="minorBidi"/>
+            <w:b w:val="0"/>
+            <w:bCs w:val="0"/>
+            <w:caps w:val="0"/>
+            <w:noProof/>
+            <w:kern w:val="2"/>
+            <w:sz w:val="21"/>
+            <w:szCs w:val="22"/>
+          </w:rPr>
+          <w:tab/>
+        </w:r>
+        <w:r>
+          <w:rPr>
+            <w:rStyle w:val="a9"/>
+            <w:rFonts w:ascii="Courier New" w:hAnsi="Courier New" w:hint="eastAsia"/>
+            <w:noProof/>
+          </w:rPr>
+          <w:t>项目背景</w:t>
+        </w:r>
+        <w:r>
+          <w:rPr>
+            <w:noProof/>
+            <w:webHidden/>
+          </w:rPr>
+          <w:tab/>
+        </w:r>
+        <w:r>
+          <w:rPr>
+            <w:noProof/>
+            <w:webHidden/>
+          </w:rPr>
+          <w:fldChar w:fldCharType="begin"/>
+        </w:r>
+        <w:r>
+          <w:rPr>
+            <w:noProof/>
+            <w:webHidden/>
+          </w:rPr>
+          <w:instrText xml:space="preserve"> PAGEREF _Toc347092925 \h </w:instrText>
+        </w:r>
+        <w:r>
+          <w:rPr>
+            <w:noProof/>
+            <w:webHidden/>
+          </w:rPr>
+        </w:r>
+        <w:r>
+          <w:rPr>
+            <w:noProof/>
+            <w:webHidden/>
+          </w:rPr>
+          <w:fldChar w:fldCharType="separate"/>
+        </w:r>
+        <w:r>
+          <w:rPr>
+            <w:noProof/>
+            <w:webHidden/>
+          </w:rPr>
+          <w:t>1</w:t>
+        </w:r>
+        <w:r>
+          <w:rPr>
+            <w:noProof/>
+            <w:webHidden/>
+          </w:rPr>
+          <w:fldChar w:fldCharType="end"/>
+        </w:r>
+      </w:hyperlink>
     </w:p>
     <w:p>
       <w:pPr>
@@ -3024,7 +2977,7 @@
           <w:sz w:val="44"/>
         </w:rPr>
       </w:pPr>
-      <w:bookmarkStart w:id="1" w:name="_Toc347092925"/>
+      <w:bookmarkStart w:id="0" w:name="_Toc347092925"/>
       <w:r>
         <w:rPr>
           <w:rStyle w:val="SoDAField"/>
@@ -3035,7 +2988,7 @@
         <w:lastRenderedPageBreak/>
         <w:t>项目背景</w:t>
       </w:r>
-      <w:bookmarkEnd w:id="1"/>
+      <w:bookmarkEnd w:id="0"/>
     </w:p>
     <w:p>
       <w:pPr>
@@ -3329,7 +3282,7 @@
           <w:sz w:val="44"/>
         </w:rPr>
       </w:pPr>
-      <w:bookmarkStart w:id="2" w:name="_Toc347092926"/>
+      <w:bookmarkStart w:id="1" w:name="_Toc347092926"/>
       <w:r>
         <w:rPr>
           <w:rStyle w:val="SoDAField"/>
@@ -3339,7 +3292,7 @@
         </w:rPr>
         <w:t>市场分析</w:t>
       </w:r>
-      <w:bookmarkEnd w:id="2"/>
+      <w:bookmarkEnd w:id="1"/>
     </w:p>
     <w:p>
       <w:pPr>
@@ -3417,7 +3370,7 @@
           <w:sz w:val="44"/>
         </w:rPr>
       </w:pPr>
-      <w:bookmarkStart w:id="3" w:name="_Toc347092927"/>
+      <w:bookmarkStart w:id="2" w:name="_Toc347092927"/>
       <w:r>
         <w:rPr>
           <w:rStyle w:val="SoDAField"/>
@@ -3427,7 +3380,7 @@
         </w:rPr>
         <w:t>标杆产品分析</w:t>
       </w:r>
-      <w:bookmarkEnd w:id="3"/>
+      <w:bookmarkEnd w:id="2"/>
     </w:p>
     <w:p>
       <w:pPr>
@@ -3485,7 +3438,7 @@
           <w:color w:val="FF0000"/>
         </w:rPr>
       </w:pPr>
-      <w:bookmarkStart w:id="4" w:name="_Toc347092928"/>
+      <w:bookmarkStart w:id="3" w:name="_Toc347092928"/>
       <w:r>
         <w:rPr>
           <w:rFonts w:ascii="Courier New" w:hAnsi="Courier New" w:hint="eastAsia"/>
@@ -3493,7 +3446,7 @@
         </w:rPr>
         <w:t>业务内容分析</w:t>
       </w:r>
-      <w:bookmarkEnd w:id="4"/>
+      <w:bookmarkEnd w:id="3"/>
     </w:p>
     <w:p>
       <w:pPr>
@@ -3551,7 +3504,7 @@
           <w:color w:val="FF0000"/>
         </w:rPr>
       </w:pPr>
-      <w:bookmarkStart w:id="5" w:name="_Toc347092929"/>
+      <w:bookmarkStart w:id="4" w:name="_Toc347092929"/>
       <w:r>
         <w:rPr>
           <w:rFonts w:ascii="Courier New" w:hAnsi="Courier New" w:hint="eastAsia"/>
@@ -3567,7 +3520,7 @@
         </w:rPr>
         <w:t>分析</w:t>
       </w:r>
-      <w:bookmarkEnd w:id="5"/>
+      <w:bookmarkEnd w:id="4"/>
     </w:p>
     <w:p>
       <w:pPr>
@@ -3637,7 +3590,7 @@
           <w:color w:val="FF0000"/>
         </w:rPr>
       </w:pPr>
-      <w:bookmarkStart w:id="6" w:name="_Toc347092930"/>
+      <w:bookmarkStart w:id="5" w:name="_Toc347092930"/>
       <w:r>
         <w:rPr>
           <w:rFonts w:ascii="Courier New" w:hAnsi="Courier New" w:hint="eastAsia"/>
@@ -3645,7 +3598,7 @@
         </w:rPr>
         <w:t>网站界面内容分析</w:t>
       </w:r>
-      <w:bookmarkEnd w:id="6"/>
+      <w:bookmarkEnd w:id="5"/>
     </w:p>
     <w:p>
       <w:pPr>
@@ -3739,7 +3692,7 @@
           <w:color w:val="FF0000"/>
         </w:rPr>
       </w:pPr>
-      <w:bookmarkStart w:id="7" w:name="_Toc347092931"/>
+      <w:bookmarkStart w:id="6" w:name="_Toc347092931"/>
       <w:r>
         <w:rPr>
           <w:rFonts w:ascii="Courier New" w:hAnsi="Courier New" w:hint="eastAsia"/>
@@ -3761,7 +3714,7 @@
         </w:rPr>
         <w:t>内容分析</w:t>
       </w:r>
-      <w:bookmarkEnd w:id="7"/>
+      <w:bookmarkEnd w:id="6"/>
     </w:p>
     <w:p>
       <w:pPr>
@@ -3863,7 +3816,7 @@
           <w:sz w:val="44"/>
         </w:rPr>
       </w:pPr>
-      <w:bookmarkStart w:id="8" w:name="_Toc347092932"/>
+      <w:bookmarkStart w:id="7" w:name="_Toc347092932"/>
       <w:r>
         <w:rPr>
           <w:rStyle w:val="SoDAField"/>
@@ -3873,7 +3826,7 @@
         </w:rPr>
         <w:t>产品定义</w:t>
       </w:r>
-      <w:bookmarkEnd w:id="8"/>
+      <w:bookmarkEnd w:id="7"/>
     </w:p>
     <w:p>
       <w:pPr>
@@ -3963,7 +3916,7 @@
           <w:sz w:val="44"/>
         </w:rPr>
       </w:pPr>
-      <w:bookmarkStart w:id="9" w:name="_Toc347092933"/>
+      <w:bookmarkStart w:id="8" w:name="_Toc347092933"/>
       <w:r>
         <w:rPr>
           <w:rStyle w:val="SoDAField"/>
@@ -3982,7 +3935,7 @@
         </w:rPr>
         <w:t>方案</w:t>
       </w:r>
-      <w:bookmarkEnd w:id="9"/>
+      <w:bookmarkEnd w:id="8"/>
     </w:p>
     <w:p>
       <w:pPr>
@@ -4004,9 +3957,9 @@
           <w:color w:val="FF0000"/>
         </w:rPr>
       </w:pPr>
+      <w:bookmarkStart w:id="9" w:name="_Toc347092934"/>
       <w:bookmarkStart w:id="10" w:name="OLE_LINK1"/>
       <w:bookmarkStart w:id="11" w:name="OLE_LINK2"/>
-      <w:bookmarkStart w:id="12" w:name="_Toc347092934"/>
       <w:r>
         <w:rPr>
           <w:rFonts w:ascii="Courier New" w:hAnsi="Courier New" w:hint="eastAsia"/>
@@ -4015,7 +3968,7 @@
         <w:lastRenderedPageBreak/>
         <w:t>整体架构</w:t>
       </w:r>
-      <w:bookmarkEnd w:id="12"/>
+      <w:bookmarkEnd w:id="9"/>
     </w:p>
     <w:bookmarkEnd w:id="10"/>
     <w:bookmarkEnd w:id="11"/>
@@ -4099,7 +4052,7 @@
           <w:color w:val="FF0000"/>
         </w:rPr>
       </w:pPr>
-      <w:bookmarkStart w:id="13" w:name="_Toc347092935"/>
+      <w:bookmarkStart w:id="12" w:name="_Toc347092935"/>
       <w:r>
         <w:rPr>
           <w:rFonts w:ascii="Courier New" w:hAnsi="Courier New" w:hint="eastAsia"/>
@@ -4114,7 +4067,7 @@
         </w:rPr>
         <w:t>管理系统</w:t>
       </w:r>
-      <w:bookmarkEnd w:id="13"/>
+      <w:bookmarkEnd w:id="12"/>
     </w:p>
     <w:p>
       <w:pPr>
@@ -4144,7 +4097,7 @@
       <w:pPr>
         <w:pStyle w:val="3"/>
       </w:pPr>
-      <w:bookmarkStart w:id="14" w:name="_Toc347092936"/>
+      <w:bookmarkStart w:id="13" w:name="_Toc347092936"/>
       <w:r>
         <w:rPr>
           <w:rFonts w:hint="eastAsia"/>
@@ -4157,7 +4110,7 @@
         </w:rPr>
         <w:t>（管理员、租车客户）</w:t>
       </w:r>
-      <w:bookmarkEnd w:id="14"/>
+      <w:bookmarkEnd w:id="13"/>
     </w:p>
     <w:p>
       <w:pPr>
@@ -4187,8 +4140,8 @@
       <w:pPr>
         <w:pStyle w:val="4"/>
       </w:pPr>
-      <w:bookmarkStart w:id="15" w:name="OLE_LINK3"/>
-      <w:bookmarkStart w:id="16" w:name="OLE_LINK4"/>
+      <w:bookmarkStart w:id="14" w:name="OLE_LINK3"/>
+      <w:bookmarkStart w:id="15" w:name="OLE_LINK4"/>
       <w:r>
         <w:rPr>
           <w:rFonts w:hint="eastAsia"/>
@@ -4202,8 +4155,8 @@
         <w:t>（普通客户，会员）</w:t>
       </w:r>
     </w:p>
+    <w:bookmarkEnd w:id="14"/>
     <w:bookmarkEnd w:id="15"/>
-    <w:bookmarkEnd w:id="16"/>
     <w:p>
       <w:pPr>
         <w:spacing w:line="360" w:lineRule="auto"/>
@@ -4363,14 +4316,14 @@
       <w:pPr>
         <w:pStyle w:val="3"/>
       </w:pPr>
-      <w:bookmarkStart w:id="17" w:name="_Toc347092937"/>
+      <w:bookmarkStart w:id="16" w:name="_Toc347092937"/>
       <w:r>
         <w:rPr>
           <w:rFonts w:hint="eastAsia"/>
         </w:rPr>
         <w:t>车辆管理</w:t>
       </w:r>
-      <w:bookmarkEnd w:id="17"/>
+      <w:bookmarkEnd w:id="16"/>
     </w:p>
     <w:p>
       <w:pPr>
@@ -4702,15 +4655,19 @@
       <w:pPr>
         <w:pStyle w:val="3"/>
       </w:pPr>
-      <w:bookmarkStart w:id="18" w:name="_Toc347092938"/>
+      <w:bookmarkStart w:id="17" w:name="_Toc347092938"/>
+      <w:bookmarkStart w:id="18" w:name="OLE_LINK5"/>
+      <w:bookmarkStart w:id="19" w:name="OLE_LINK6"/>
       <w:r>
         <w:rPr>
           <w:rFonts w:hint="eastAsia"/>
         </w:rPr>
         <w:t>租赁信息管理</w:t>
       </w:r>
-      <w:bookmarkEnd w:id="18"/>
-    </w:p>
+      <w:bookmarkEnd w:id="17"/>
+    </w:p>
+    <w:bookmarkEnd w:id="18"/>
+    <w:bookmarkEnd w:id="19"/>
     <w:p>
       <w:pPr>
         <w:spacing w:line="360" w:lineRule="auto"/>
@@ -5159,13 +5116,15 @@
           <w:szCs w:val="21"/>
         </w:rPr>
       </w:pPr>
+      <w:bookmarkStart w:id="20" w:name="_GoBack"/>
+      <w:bookmarkEnd w:id="20"/>
     </w:p>
     <w:p>
       <w:pPr>
         <w:spacing w:line="360" w:lineRule="auto"/>
         <w:ind w:firstLineChars="200" w:firstLine="420"/>
         <w:rPr>
-          <w:rFonts w:ascii="Courier New" w:hAnsi="Courier New"/>
+          <w:rFonts w:ascii="Courier New" w:hAnsi="Courier New" w:hint="eastAsia"/>
           <w:sz w:val="21"/>
           <w:szCs w:val="21"/>
         </w:rPr>
@@ -5176,11 +5135,22 @@
         <w:spacing w:line="360" w:lineRule="auto"/>
         <w:ind w:firstLineChars="200" w:firstLine="420"/>
         <w:rPr>
-          <w:rFonts w:ascii="Courier New" w:hAnsi="Courier New"/>
-          <w:sz w:val="21"/>
-          <w:szCs w:val="21"/>
-        </w:rPr>
-      </w:pPr>
+          <w:rFonts w:ascii="Courier New" w:hAnsi="Courier New" w:hint="eastAsia"/>
+          <w:sz w:val="21"/>
+          <w:szCs w:val="21"/>
+        </w:rPr>
+      </w:pPr>
+    </w:p>
+    <w:p>
+      <w:pPr>
+        <w:pStyle w:val="3"/>
+      </w:pPr>
+      <w:r>
+        <w:rPr>
+          <w:rFonts w:hint="eastAsia"/>
+        </w:rPr>
+        <w:t>业务统计模块</w:t>
+      </w:r>
     </w:p>
     <w:p>
       <w:pPr>
@@ -5198,7 +5168,7 @@
         <w:spacing w:line="360" w:lineRule="auto"/>
         <w:ind w:firstLineChars="200" w:firstLine="420"/>
         <w:rPr>
-          <w:rFonts w:ascii="Courier New" w:hAnsi="Courier New"/>
+          <w:rFonts w:ascii="Courier New" w:hAnsi="Courier New" w:hint="eastAsia"/>
           <w:sz w:val="21"/>
           <w:szCs w:val="21"/>
         </w:rPr>
@@ -5209,7 +5179,7 @@
         <w:spacing w:line="360" w:lineRule="auto"/>
         <w:ind w:firstLineChars="200" w:firstLine="420"/>
         <w:rPr>
-          <w:rFonts w:ascii="Courier New" w:hAnsi="Courier New"/>
+          <w:rFonts w:ascii="Courier New" w:hAnsi="Courier New" w:hint="eastAsia"/>
           <w:sz w:val="21"/>
           <w:szCs w:val="21"/>
         </w:rPr>
@@ -5220,7 +5190,7 @@
         <w:spacing w:line="360" w:lineRule="auto"/>
         <w:ind w:firstLineChars="200" w:firstLine="420"/>
         <w:rPr>
-          <w:rFonts w:ascii="Courier New" w:hAnsi="Courier New"/>
+          <w:rFonts w:ascii="Courier New" w:hAnsi="Courier New" w:hint="eastAsia"/>
           <w:sz w:val="21"/>
           <w:szCs w:val="21"/>
         </w:rPr>
@@ -5272,13 +5242,68 @@
     </w:p>
     <w:p>
       <w:pPr>
+        <w:spacing w:line="360" w:lineRule="auto"/>
+        <w:ind w:firstLineChars="200" w:firstLine="420"/>
+        <w:rPr>
+          <w:rFonts w:ascii="Courier New" w:hAnsi="Courier New"/>
+          <w:sz w:val="21"/>
+          <w:szCs w:val="21"/>
+        </w:rPr>
+      </w:pPr>
+    </w:p>
+    <w:p>
+      <w:pPr>
+        <w:spacing w:line="360" w:lineRule="auto"/>
+        <w:ind w:firstLineChars="200" w:firstLine="420"/>
+        <w:rPr>
+          <w:rFonts w:ascii="Courier New" w:hAnsi="Courier New"/>
+          <w:sz w:val="21"/>
+          <w:szCs w:val="21"/>
+        </w:rPr>
+      </w:pPr>
+    </w:p>
+    <w:p>
+      <w:pPr>
+        <w:spacing w:line="360" w:lineRule="auto"/>
+        <w:ind w:firstLineChars="200" w:firstLine="420"/>
+        <w:rPr>
+          <w:rFonts w:ascii="Courier New" w:hAnsi="Courier New"/>
+          <w:sz w:val="21"/>
+          <w:szCs w:val="21"/>
+        </w:rPr>
+      </w:pPr>
+    </w:p>
+    <w:p>
+      <w:pPr>
+        <w:spacing w:line="360" w:lineRule="auto"/>
+        <w:ind w:firstLineChars="200" w:firstLine="420"/>
+        <w:rPr>
+          <w:rFonts w:ascii="Courier New" w:hAnsi="Courier New"/>
+          <w:sz w:val="21"/>
+          <w:szCs w:val="21"/>
+        </w:rPr>
+      </w:pPr>
+    </w:p>
+    <w:p>
+      <w:pPr>
+        <w:spacing w:line="360" w:lineRule="auto"/>
+        <w:ind w:firstLineChars="200" w:firstLine="420"/>
+        <w:rPr>
+          <w:rFonts w:ascii="Courier New" w:hAnsi="Courier New"/>
+          <w:sz w:val="21"/>
+          <w:szCs w:val="21"/>
+        </w:rPr>
+      </w:pPr>
+    </w:p>
+    <w:p>
+      <w:pPr>
         <w:pStyle w:val="2"/>
         <w:rPr>
           <w:rFonts w:ascii="Courier New" w:hAnsi="Courier New"/>
           <w:color w:val="FF0000"/>
         </w:rPr>
       </w:pPr>
-      <w:bookmarkStart w:id="19" w:name="_Toc347092939"/>
+      <w:bookmarkStart w:id="21" w:name="_Toc347092939"/>
       <w:r>
         <w:rPr>
           <w:rFonts w:ascii="Courier New" w:hAnsi="Courier New" w:hint="eastAsia"/>
@@ -5307,7 +5332,7 @@
         </w:rPr>
         <w:t>（后期扩展）</w:t>
       </w:r>
-      <w:bookmarkEnd w:id="19"/>
+      <w:bookmarkEnd w:id="21"/>
     </w:p>
     <w:p>
       <w:pPr>
@@ -5349,7 +5374,7 @@
       <w:pPr>
         <w:pStyle w:val="3"/>
       </w:pPr>
-      <w:bookmarkStart w:id="20" w:name="_Toc347092940"/>
+      <w:bookmarkStart w:id="22" w:name="_Toc347092940"/>
       <w:r>
         <w:rPr>
           <w:rFonts w:hint="eastAsia"/>
@@ -5362,7 +5387,7 @@
         </w:rPr>
         <w:t>平台</w:t>
       </w:r>
-      <w:bookmarkEnd w:id="20"/>
+      <w:bookmarkEnd w:id="22"/>
     </w:p>
     <w:p>
       <w:pPr>
@@ -5545,7 +5570,7 @@
       <w:pPr>
         <w:pStyle w:val="3"/>
       </w:pPr>
-      <w:bookmarkStart w:id="21" w:name="_Toc347092941"/>
+      <w:bookmarkStart w:id="23" w:name="_Toc347092941"/>
       <w:r>
         <w:rPr>
           <w:rFonts w:hint="eastAsia"/>
@@ -5558,7 +5583,7 @@
         </w:rPr>
         <w:t>平台</w:t>
       </w:r>
-      <w:bookmarkEnd w:id="21"/>
+      <w:bookmarkEnd w:id="23"/>
     </w:p>
     <w:p>
       <w:pPr>
@@ -5621,7 +5646,7 @@
       <w:pPr>
         <w:pStyle w:val="3"/>
       </w:pPr>
-      <w:bookmarkStart w:id="22" w:name="_Toc347092942"/>
+      <w:bookmarkStart w:id="24" w:name="_Toc347092942"/>
       <w:r>
         <w:rPr>
           <w:rFonts w:hint="eastAsia"/>
@@ -5634,7 +5659,7 @@
         </w:rPr>
         <w:t>平台</w:t>
       </w:r>
-      <w:bookmarkEnd w:id="22"/>
+      <w:bookmarkEnd w:id="24"/>
     </w:p>
     <w:p>
       <w:pPr>
@@ -5767,7 +5792,7 @@
           <w:sz w:val="44"/>
         </w:rPr>
       </w:pPr>
-      <w:bookmarkStart w:id="23" w:name="_Toc347092943"/>
+      <w:bookmarkStart w:id="25" w:name="_Toc347092943"/>
       <w:r>
         <w:rPr>
           <w:rStyle w:val="SoDAField"/>
@@ -5775,10 +5800,9 @@
           <w:color w:val="FF0000"/>
           <w:sz w:val="44"/>
         </w:rPr>
-        <w:lastRenderedPageBreak/>
         <w:t>系统架构设计</w:t>
       </w:r>
-      <w:bookmarkEnd w:id="23"/>
+      <w:bookmarkEnd w:id="25"/>
     </w:p>
     <w:p>
       <w:pPr>
@@ -5908,7 +5932,7 @@
           <w:sz w:val="44"/>
         </w:rPr>
       </w:pPr>
-      <w:bookmarkStart w:id="24" w:name="_Toc347092944"/>
+      <w:bookmarkStart w:id="26" w:name="_Toc347092944"/>
       <w:r>
         <w:rPr>
           <w:rStyle w:val="SoDAField"/>
@@ -5918,7 +5942,7 @@
         </w:rPr>
         <w:t>项目进度规划</w:t>
       </w:r>
-      <w:bookmarkEnd w:id="24"/>
+      <w:bookmarkEnd w:id="26"/>
     </w:p>
     <w:p>
       <w:pPr>
@@ -5964,7 +5988,7 @@
           <w:color w:val="FF0000"/>
         </w:rPr>
       </w:pPr>
-      <w:bookmarkStart w:id="25" w:name="_Toc347092945"/>
+      <w:bookmarkStart w:id="27" w:name="_Toc347092945"/>
       <w:r>
         <w:rPr>
           <w:rFonts w:ascii="Courier New" w:hAnsi="Courier New" w:hint="eastAsia"/>
@@ -5972,7 +5996,7 @@
         </w:rPr>
         <w:t>前台网站系统项目规划</w:t>
       </w:r>
-      <w:bookmarkEnd w:id="25"/>
+      <w:bookmarkEnd w:id="27"/>
     </w:p>
     <w:p>
       <w:pPr>
@@ -8082,6 +8106,7 @@
                 <w:sz w:val="18"/>
                 <w:szCs w:val="21"/>
               </w:rPr>
+              <w:lastRenderedPageBreak/>
               <w:t>11</w:t>
             </w:r>
           </w:p>
@@ -8609,16 +8634,15 @@
           <w:color w:val="FF0000"/>
         </w:rPr>
       </w:pPr>
-      <w:bookmarkStart w:id="26" w:name="_Toc347092946"/>
+      <w:bookmarkStart w:id="28" w:name="_Toc347092946"/>
       <w:r>
         <w:rPr>
           <w:rFonts w:ascii="Courier New" w:hAnsi="Courier New" w:hint="eastAsia"/>
           <w:color w:val="FF0000"/>
         </w:rPr>
-        <w:lastRenderedPageBreak/>
         <w:t>后台管理项目规划</w:t>
       </w:r>
-      <w:bookmarkEnd w:id="26"/>
+      <w:bookmarkEnd w:id="28"/>
     </w:p>
     <w:p>
       <w:pPr>
@@ -11255,7 +11279,7 @@
           <w:color w:val="FF0000"/>
         </w:rPr>
       </w:pPr>
-      <w:bookmarkStart w:id="27" w:name="_Toc347092947"/>
+      <w:bookmarkStart w:id="29" w:name="_Toc347092947"/>
       <w:r>
         <w:rPr>
           <w:rFonts w:ascii="Courier New" w:hAnsi="Courier New" w:hint="eastAsia"/>
@@ -11263,7 +11287,7 @@
         </w:rPr>
         <w:t>手机客户端项目规划</w:t>
       </w:r>
-      <w:bookmarkEnd w:id="27"/>
+      <w:bookmarkEnd w:id="29"/>
     </w:p>
     <w:p>
       <w:pPr>
@@ -12520,6 +12544,7 @@
                 <w:sz w:val="18"/>
                 <w:szCs w:val="21"/>
               </w:rPr>
+              <w:lastRenderedPageBreak/>
               <w:t>8</w:t>
             </w:r>
           </w:p>
@@ -13373,7 +13398,6 @@
                 <w:sz w:val="18"/>
                 <w:szCs w:val="21"/>
               </w:rPr>
-              <w:lastRenderedPageBreak/>
               <w:t>11</w:t>
             </w:r>
           </w:p>
@@ -13941,7 +13965,7 @@
           <w:sz w:val="44"/>
         </w:rPr>
       </w:pPr>
-      <w:bookmarkStart w:id="28" w:name="_Toc347092948"/>
+      <w:bookmarkStart w:id="30" w:name="_Toc347092948"/>
       <w:r>
         <w:rPr>
           <w:rStyle w:val="SoDAField"/>
@@ -13951,7 +13975,7 @@
         </w:rPr>
         <w:t>附录</w:t>
       </w:r>
-      <w:bookmarkEnd w:id="28"/>
+      <w:bookmarkEnd w:id="30"/>
     </w:p>
     <w:p>
       <w:pPr>
@@ -14246,7 +14270,7 @@
         <w:noProof/>
         <w:szCs w:val="21"/>
       </w:rPr>
-      <w:t>11</w:t>
+      <w:t>3</w:t>
     </w:r>
     <w:r>
       <w:rPr>

</xml_diff>